<commit_message>
update address in resume
</commit_message>
<xml_diff>
--- a/static/files/compsci_jin_resume.docx
+++ b/static/files/compsci_jin_resume.docx
@@ -90,26 +90,27 @@
         <w:rPr>
           <w:rFonts w:ascii="Times New Roman" w:hAnsi="Times New Roman" w:cs="Times New Roman"/>
         </w:rPr>
-        <w:t xml:space="preserve">2420 Campus Drive, </w:t>
-      </w:r>
-      <w:r>
-        <w:rPr>
-          <w:rFonts w:ascii="Times New Roman" w:hAnsi="Times New Roman" w:cs="Times New Roman"/>
-        </w:rPr>
-        <w:t>Eva</w:t>
-      </w:r>
-      <w:r>
-        <w:rPr>
-          <w:rFonts w:ascii="Times New Roman" w:hAnsi="Times New Roman" w:cs="Times New Roman"/>
-          <w:spacing w:val="2"/>
-        </w:rPr>
-        <w:t>n</w:t>
-      </w:r>
-      <w:r>
-        <w:rPr>
-          <w:rFonts w:ascii="Times New Roman" w:hAnsi="Times New Roman" w:cs="Times New Roman"/>
-        </w:rPr>
-        <w:t>ston,</w:t>
+        <w:t>3710 N. Oakland Ave</w:t>
+      </w:r>
+      <w:bookmarkStart w:id="0" w:name="_GoBack"/>
+      <w:bookmarkEnd w:id="0"/>
+      <w:r>
+        <w:rPr>
+          <w:rFonts w:ascii="Times New Roman" w:hAnsi="Times New Roman" w:cs="Times New Roman"/>
+        </w:rPr>
+        <w:t xml:space="preserve">, </w:t>
+      </w:r>
+      <w:r>
+        <w:rPr>
+          <w:rFonts w:ascii="Times New Roman" w:hAnsi="Times New Roman" w:cs="Times New Roman"/>
+        </w:rPr>
+        <w:t>Shorewood</w:t>
+      </w:r>
+      <w:r>
+        <w:rPr>
+          <w:rFonts w:ascii="Times New Roman" w:hAnsi="Times New Roman" w:cs="Times New Roman"/>
+        </w:rPr>
+        <w:t>,</w:t>
       </w:r>
       <w:r>
         <w:rPr>
@@ -122,7 +123,7 @@
         <w:rPr>
           <w:rFonts w:ascii="Times New Roman" w:hAnsi="Times New Roman" w:cs="Times New Roman"/>
         </w:rPr>
-        <w:t>IL</w:t>
+        <w:t>WI</w:t>
       </w:r>
       <w:r>
         <w:rPr>
@@ -136,22 +137,7 @@
           <w:rFonts w:ascii="Times New Roman" w:hAnsi="Times New Roman" w:cs="Times New Roman"/>
           <w:w w:val="99"/>
         </w:rPr>
-        <w:t>6</w:t>
-      </w:r>
-      <w:r>
-        <w:rPr>
-          <w:rFonts w:ascii="Times New Roman" w:hAnsi="Times New Roman" w:cs="Times New Roman"/>
-          <w:spacing w:val="2"/>
-          <w:w w:val="99"/>
-        </w:rPr>
-        <w:t>0</w:t>
-      </w:r>
-      <w:r>
-        <w:rPr>
-          <w:rFonts w:ascii="Times New Roman" w:hAnsi="Times New Roman" w:cs="Times New Roman"/>
-          <w:w w:val="99"/>
-        </w:rPr>
-        <w:t>201</w:t>
+        <w:t>53211</w:t>
       </w:r>
       <w:r>
         <w:rPr>
@@ -1589,8 +1575,6 @@
         </w:rPr>
         <w:t>Allow clients to search for business contacts automatically by putting contact information from a website into a readable database</w:t>
       </w:r>
-      <w:bookmarkStart w:id="0" w:name="_GoBack"/>
-      <w:bookmarkEnd w:id="0"/>
     </w:p>
     <w:p>
       <w:pPr>
@@ -4985,7 +4969,7 @@
 </file>
 
 <file path=customXml/itemProps1.xml><?xml version="1.0" encoding="utf-8"?>
-<ds:datastoreItem xmlns:ds="http://schemas.openxmlformats.org/officeDocument/2006/customXml" ds:itemID="{5158CE7D-8E97-1545-83AE-16FE92229897}">
+<ds:datastoreItem xmlns:ds="http://schemas.openxmlformats.org/officeDocument/2006/customXml" ds:itemID="{DABCA854-81D4-A141-8423-2592351E46CE}">
   <ds:schemaRefs>
     <ds:schemaRef ds:uri="http://schemas.openxmlformats.org/officeDocument/2006/bibliography"/>
   </ds:schemaRefs>

</xml_diff>